<commit_message>
New document Pavan gi and github is updated
</commit_message>
<xml_diff>
--- a/git and github/Pavan/Pavan git and github.docx
+++ b/git and github/Pavan/Pavan git and github.docx
@@ -55,7 +55,13 @@
         <w:t>Devops team will create the builds automatically using build tools.</w:t>
       </w:r>
       <w:r>
-        <w:t xml:space="preserve"> Eg Maven is a build tool.</w:t>
+        <w:t xml:space="preserve"> </w:t>
+      </w:r>
+      <w:r>
+        <w:t>E.g.</w:t>
+      </w:r>
+      <w:r>
+        <w:t xml:space="preserve"> Maven is a build tool.</w:t>
       </w:r>
       <w:r>
         <w:t xml:space="preserve"> It is used to create the build.</w:t>
@@ -98,6 +104,144 @@
       </w:r>
       <w:r>
         <w:t xml:space="preserve"> Sanity and Smoke test cases they will run.</w:t>
+      </w:r>
+    </w:p>
+    <w:p>
+      <w:pPr>
+        <w:pStyle w:val="ListParagraph"/>
+        <w:numPr>
+          <w:ilvl w:val="0"/>
+          <w:numId w:val="2"/>
+        </w:numPr>
+      </w:pPr>
+      <w:r>
+        <w:t xml:space="preserve">Once Automation smoke/sanity gets passed, mail will be triggered to the configured contacts. It’s </w:t>
+      </w:r>
+      <w:r>
+        <w:t>Jenkins</w:t>
+      </w:r>
+      <w:r>
+        <w:t xml:space="preserve"> functionality.</w:t>
+      </w:r>
+    </w:p>
+    <w:p>
+      <w:pPr>
+        <w:pStyle w:val="ListParagraph"/>
+        <w:numPr>
+          <w:ilvl w:val="0"/>
+          <w:numId w:val="2"/>
+        </w:numPr>
+      </w:pPr>
+      <w:r>
+        <w:t>QA will always download the build from Jenkins itself.</w:t>
+      </w:r>
+    </w:p>
+    <w:p>
+      <w:pPr>
+        <w:pStyle w:val="ListParagraph"/>
+        <w:numPr>
+          <w:ilvl w:val="0"/>
+          <w:numId w:val="2"/>
+        </w:numPr>
+      </w:pPr>
+      <w:r>
+        <w:t xml:space="preserve">Once Dev/QA members are done with coding for the day, they will keep the codes in repository. Throughout night Devops will create builds and mails if the build is success/failure. </w:t>
+      </w:r>
+      <w:r>
+        <w:t>Next day</w:t>
+      </w:r>
+      <w:r>
+        <w:t xml:space="preserve"> morning we can download the builds and test/develop them again. It’s a continuous process. It is known as Continuous Integration Process.</w:t>
+      </w:r>
+    </w:p>
+    <w:p>
+      <w:pPr>
+        <w:pStyle w:val="ListParagraph"/>
+        <w:numPr>
+          <w:ilvl w:val="0"/>
+          <w:numId w:val="2"/>
+        </w:numPr>
+      </w:pPr>
+      <w:r>
+        <w:t>Jenkins will be installed in Devops environment.</w:t>
+      </w:r>
+    </w:p>
+    <w:p>
+      <w:pPr>
+        <w:pStyle w:val="ListParagraph"/>
+        <w:numPr>
+          <w:ilvl w:val="0"/>
+          <w:numId w:val="2"/>
+        </w:numPr>
+      </w:pPr>
+      <w:r>
+        <w:t>This Repository concept is a maintenance part.</w:t>
+      </w:r>
+    </w:p>
+    <w:p/>
+    <w:p>
+      <w:pPr>
+        <w:pStyle w:val="ListParagraph"/>
+        <w:numPr>
+          <w:ilvl w:val="0"/>
+          <w:numId w:val="1"/>
+        </w:numPr>
+      </w:pPr>
+      <w:r>
+        <w:t>Git and GitHub</w:t>
+      </w:r>
+    </w:p>
+    <w:p>
+      <w:pPr>
+        <w:pStyle w:val="ListParagraph"/>
+      </w:pPr>
+    </w:p>
+    <w:p>
+      <w:pPr>
+        <w:pStyle w:val="ListParagraph"/>
+        <w:numPr>
+          <w:ilvl w:val="0"/>
+          <w:numId w:val="3"/>
+        </w:numPr>
+      </w:pPr>
+      <w:r>
+        <w:t>Git is a local repository and github is a remote repository.</w:t>
+      </w:r>
+    </w:p>
+    <w:p>
+      <w:pPr>
+        <w:pStyle w:val="ListParagraph"/>
+        <w:numPr>
+          <w:ilvl w:val="0"/>
+          <w:numId w:val="3"/>
+        </w:numPr>
+      </w:pPr>
+      <w:r>
+        <w:t>Git we have to install in our local system.</w:t>
+      </w:r>
+    </w:p>
+    <w:p>
+      <w:pPr>
+        <w:pStyle w:val="ListParagraph"/>
+        <w:numPr>
+          <w:ilvl w:val="0"/>
+          <w:numId w:val="3"/>
+        </w:numPr>
+      </w:pPr>
+      <w:r>
+        <w:t>Codes are saved in local inside Workspace folder.</w:t>
+      </w:r>
+    </w:p>
+    <w:p>
+      <w:pPr>
+        <w:pStyle w:val="ListParagraph"/>
+        <w:numPr>
+          <w:ilvl w:val="0"/>
+          <w:numId w:val="3"/>
+        </w:numPr>
+      </w:pPr>
+      <w:r>
+        <w:t>Once any changes done in local, we have to commit those changes in git.</w:t>
       </w:r>
     </w:p>
     <w:p/>
@@ -114,6 +258,119 @@
 <file path=word/numbering.xml><?xml version="1.0" encoding="utf-8"?>
 <w:numbering xmlns:ve="http://schemas.openxmlformats.org/markup-compatibility/2006" xmlns:o="urn:schemas-microsoft-com:office:office" xmlns:r="http://schemas.openxmlformats.org/officeDocument/2006/relationships" xmlns:m="http://schemas.openxmlformats.org/officeDocument/2006/math" xmlns:v="urn:schemas-microsoft-com:vml" xmlns:wp="http://schemas.openxmlformats.org/drawingml/2006/wordprocessingDrawing" xmlns:w10="urn:schemas-microsoft-com:office:word" xmlns:w="http://schemas.openxmlformats.org/wordprocessingml/2006/main" xmlns:wne="http://schemas.microsoft.com/office/word/2006/wordml">
   <w:abstractNum w:abstractNumId="0">
+    <w:nsid w:val="0A9706FB"/>
+    <w:multiLevelType w:val="hybridMultilevel"/>
+    <w:tmpl w:val="098CA7AC"/>
+    <w:lvl w:ilvl="0" w:tplc="04090001">
+      <w:start w:val="1"/>
+      <w:numFmt w:val="bullet"/>
+      <w:lvlText w:val=""/>
+      <w:lvlJc w:val="left"/>
+      <w:pPr>
+        <w:ind w:left="1440" w:hanging="360"/>
+      </w:pPr>
+      <w:rPr>
+        <w:rFonts w:ascii="Symbol" w:hAnsi="Symbol" w:hint="default"/>
+      </w:rPr>
+    </w:lvl>
+    <w:lvl w:ilvl="1" w:tplc="04090003" w:tentative="1">
+      <w:start w:val="1"/>
+      <w:numFmt w:val="bullet"/>
+      <w:lvlText w:val="o"/>
+      <w:lvlJc w:val="left"/>
+      <w:pPr>
+        <w:ind w:left="2160" w:hanging="360"/>
+      </w:pPr>
+      <w:rPr>
+        <w:rFonts w:ascii="Courier New" w:hAnsi="Courier New" w:cs="Courier New" w:hint="default"/>
+      </w:rPr>
+    </w:lvl>
+    <w:lvl w:ilvl="2" w:tplc="04090005" w:tentative="1">
+      <w:start w:val="1"/>
+      <w:numFmt w:val="bullet"/>
+      <w:lvlText w:val=""/>
+      <w:lvlJc w:val="left"/>
+      <w:pPr>
+        <w:ind w:left="2880" w:hanging="360"/>
+      </w:pPr>
+      <w:rPr>
+        <w:rFonts w:ascii="Wingdings" w:hAnsi="Wingdings" w:hint="default"/>
+      </w:rPr>
+    </w:lvl>
+    <w:lvl w:ilvl="3" w:tplc="04090001" w:tentative="1">
+      <w:start w:val="1"/>
+      <w:numFmt w:val="bullet"/>
+      <w:lvlText w:val=""/>
+      <w:lvlJc w:val="left"/>
+      <w:pPr>
+        <w:ind w:left="3600" w:hanging="360"/>
+      </w:pPr>
+      <w:rPr>
+        <w:rFonts w:ascii="Symbol" w:hAnsi="Symbol" w:hint="default"/>
+      </w:rPr>
+    </w:lvl>
+    <w:lvl w:ilvl="4" w:tplc="04090003" w:tentative="1">
+      <w:start w:val="1"/>
+      <w:numFmt w:val="bullet"/>
+      <w:lvlText w:val="o"/>
+      <w:lvlJc w:val="left"/>
+      <w:pPr>
+        <w:ind w:left="4320" w:hanging="360"/>
+      </w:pPr>
+      <w:rPr>
+        <w:rFonts w:ascii="Courier New" w:hAnsi="Courier New" w:cs="Courier New" w:hint="default"/>
+      </w:rPr>
+    </w:lvl>
+    <w:lvl w:ilvl="5" w:tplc="04090005" w:tentative="1">
+      <w:start w:val="1"/>
+      <w:numFmt w:val="bullet"/>
+      <w:lvlText w:val=""/>
+      <w:lvlJc w:val="left"/>
+      <w:pPr>
+        <w:ind w:left="5040" w:hanging="360"/>
+      </w:pPr>
+      <w:rPr>
+        <w:rFonts w:ascii="Wingdings" w:hAnsi="Wingdings" w:hint="default"/>
+      </w:rPr>
+    </w:lvl>
+    <w:lvl w:ilvl="6" w:tplc="04090001" w:tentative="1">
+      <w:start w:val="1"/>
+      <w:numFmt w:val="bullet"/>
+      <w:lvlText w:val=""/>
+      <w:lvlJc w:val="left"/>
+      <w:pPr>
+        <w:ind w:left="5760" w:hanging="360"/>
+      </w:pPr>
+      <w:rPr>
+        <w:rFonts w:ascii="Symbol" w:hAnsi="Symbol" w:hint="default"/>
+      </w:rPr>
+    </w:lvl>
+    <w:lvl w:ilvl="7" w:tplc="04090003" w:tentative="1">
+      <w:start w:val="1"/>
+      <w:numFmt w:val="bullet"/>
+      <w:lvlText w:val="o"/>
+      <w:lvlJc w:val="left"/>
+      <w:pPr>
+        <w:ind w:left="6480" w:hanging="360"/>
+      </w:pPr>
+      <w:rPr>
+        <w:rFonts w:ascii="Courier New" w:hAnsi="Courier New" w:cs="Courier New" w:hint="default"/>
+      </w:rPr>
+    </w:lvl>
+    <w:lvl w:ilvl="8" w:tplc="04090005" w:tentative="1">
+      <w:start w:val="1"/>
+      <w:numFmt w:val="bullet"/>
+      <w:lvlText w:val=""/>
+      <w:lvlJc w:val="left"/>
+      <w:pPr>
+        <w:ind w:left="7200" w:hanging="360"/>
+      </w:pPr>
+      <w:rPr>
+        <w:rFonts w:ascii="Wingdings" w:hAnsi="Wingdings" w:hint="default"/>
+      </w:rPr>
+    </w:lvl>
+  </w:abstractNum>
+  <w:abstractNum w:abstractNumId="1">
     <w:nsid w:val="186C0D0A"/>
     <w:multiLevelType w:val="hybridMultilevel"/>
     <w:tmpl w:val="EA0E99E0"/>
@@ -226,10 +483,10 @@
       </w:rPr>
     </w:lvl>
   </w:abstractNum>
-  <w:abstractNum w:abstractNumId="1">
+  <w:abstractNum w:abstractNumId="2">
     <w:nsid w:val="42E052F8"/>
     <w:multiLevelType w:val="hybridMultilevel"/>
-    <w:tmpl w:val="65E0A6B8"/>
+    <w:tmpl w:val="2B3E2E0C"/>
     <w:lvl w:ilvl="0" w:tplc="04090003">
       <w:start w:val="1"/>
       <w:numFmt w:val="bullet"/>
@@ -340,9 +597,12 @@
     </w:lvl>
   </w:abstractNum>
   <w:num w:numId="1">
+    <w:abstractNumId w:val="2"/>
+  </w:num>
+  <w:num w:numId="2">
     <w:abstractNumId w:val="1"/>
   </w:num>
-  <w:num w:numId="2">
+  <w:num w:numId="3">
     <w:abstractNumId w:val="0"/>
   </w:num>
 </w:numbering>

</xml_diff>

<commit_message>
Pavan Git and Github doc updated
</commit_message>
<xml_diff>
--- a/git and github/Pavan/Pavan git and github.docx
+++ b/git and github/Pavan/Pavan git and github.docx
@@ -244,6 +244,868 @@
         <w:t>Once any changes done in local, we have to commit those changes in git.</w:t>
       </w:r>
     </w:p>
+    <w:p>
+      <w:pPr>
+        <w:pStyle w:val="ListParagraph"/>
+        <w:numPr>
+          <w:ilvl w:val="0"/>
+          <w:numId w:val="3"/>
+        </w:numPr>
+      </w:pPr>
+      <w:r>
+        <w:t>Once any changes done in local, we need to commit those changes in git repository.</w:t>
+      </w:r>
+    </w:p>
+    <w:p>
+      <w:pPr>
+        <w:pStyle w:val="ListParagraph"/>
+        <w:numPr>
+          <w:ilvl w:val="0"/>
+          <w:numId w:val="3"/>
+        </w:numPr>
+      </w:pPr>
+      <w:r>
+        <w:t>After that we have to send them in github repository.</w:t>
+      </w:r>
+    </w:p>
+    <w:p>
+      <w:pPr>
+        <w:pStyle w:val="ListParagraph"/>
+        <w:numPr>
+          <w:ilvl w:val="0"/>
+          <w:numId w:val="3"/>
+        </w:numPr>
+      </w:pPr>
+      <w:r>
+        <w:t>Suppose someone else have done some changes in github repository, we can get them in our local also. It is a two way communication.</w:t>
+      </w:r>
+    </w:p>
+    <w:p/>
+    <w:p>
+      <w:r>
+        <w:rPr>
+          <w:noProof/>
+        </w:rPr>
+        <w:lastRenderedPageBreak/>
+        <w:drawing>
+          <wp:inline distT="0" distB="0" distL="0" distR="0">
+            <wp:extent cx="5943600" cy="3342296"/>
+            <wp:effectExtent l="19050" t="0" r="0" b="0"/>
+            <wp:docPr id="7" name="Picture 7"/>
+            <wp:cNvGraphicFramePr>
+              <a:graphicFrameLocks xmlns:a="http://schemas.openxmlformats.org/drawingml/2006/main" noChangeAspect="1"/>
+            </wp:cNvGraphicFramePr>
+            <a:graphic xmlns:a="http://schemas.openxmlformats.org/drawingml/2006/main">
+              <a:graphicData uri="http://schemas.openxmlformats.org/drawingml/2006/picture">
+                <pic:pic xmlns:pic="http://schemas.openxmlformats.org/drawingml/2006/picture">
+                  <pic:nvPicPr>
+                    <pic:cNvPr id="0" name="Picture 7"/>
+                    <pic:cNvPicPr>
+                      <a:picLocks noChangeAspect="1" noChangeArrowheads="1"/>
+                    </pic:cNvPicPr>
+                  </pic:nvPicPr>
+                  <pic:blipFill>
+                    <a:blip r:embed="rId6"/>
+                    <a:srcRect/>
+                    <a:stretch>
+                      <a:fillRect/>
+                    </a:stretch>
+                  </pic:blipFill>
+                  <pic:spPr bwMode="auto">
+                    <a:xfrm>
+                      <a:off x="0" y="0"/>
+                      <a:ext cx="5943600" cy="3342296"/>
+                    </a:xfrm>
+                    <a:prstGeom prst="rect">
+                      <a:avLst/>
+                    </a:prstGeom>
+                    <a:noFill/>
+                    <a:ln w="9525">
+                      <a:noFill/>
+                      <a:miter lim="800000"/>
+                      <a:headEnd/>
+                      <a:tailEnd/>
+                    </a:ln>
+                  </pic:spPr>
+                </pic:pic>
+              </a:graphicData>
+            </a:graphic>
+          </wp:inline>
+        </w:drawing>
+      </w:r>
+    </w:p>
+    <w:p/>
+    <w:p>
+      <w:pPr>
+        <w:pStyle w:val="ListParagraph"/>
+        <w:numPr>
+          <w:ilvl w:val="0"/>
+          <w:numId w:val="5"/>
+        </w:numPr>
+      </w:pPr>
+      <w:r>
+        <w:t>There are certain commands to do that.</w:t>
+      </w:r>
+    </w:p>
+    <w:p>
+      <w:pPr>
+        <w:pStyle w:val="ListParagraph"/>
+        <w:numPr>
+          <w:ilvl w:val="0"/>
+          <w:numId w:val="5"/>
+        </w:numPr>
+      </w:pPr>
+      <w:r>
+        <w:t>Between git and local there is a buffer area which is known as Staging area.</w:t>
+      </w:r>
+    </w:p>
+    <w:p>
+      <w:pPr>
+        <w:jc w:val="center"/>
+      </w:pPr>
+      <w:r>
+        <w:rPr>
+          <w:noProof/>
+        </w:rPr>
+        <w:drawing>
+          <wp:inline distT="0" distB="0" distL="0" distR="0">
+            <wp:extent cx="2855595" cy="2078990"/>
+            <wp:effectExtent l="19050" t="0" r="1905" b="0"/>
+            <wp:docPr id="10" name="Picture 10"/>
+            <wp:cNvGraphicFramePr>
+              <a:graphicFrameLocks xmlns:a="http://schemas.openxmlformats.org/drawingml/2006/main" noChangeAspect="1"/>
+            </wp:cNvGraphicFramePr>
+            <a:graphic xmlns:a="http://schemas.openxmlformats.org/drawingml/2006/main">
+              <a:graphicData uri="http://schemas.openxmlformats.org/drawingml/2006/picture">
+                <pic:pic xmlns:pic="http://schemas.openxmlformats.org/drawingml/2006/picture">
+                  <pic:nvPicPr>
+                    <pic:cNvPr id="0" name="Picture 10"/>
+                    <pic:cNvPicPr>
+                      <a:picLocks noChangeAspect="1" noChangeArrowheads="1"/>
+                    </pic:cNvPicPr>
+                  </pic:nvPicPr>
+                  <pic:blipFill>
+                    <a:blip r:embed="rId7"/>
+                    <a:srcRect/>
+                    <a:stretch>
+                      <a:fillRect/>
+                    </a:stretch>
+                  </pic:blipFill>
+                  <pic:spPr bwMode="auto">
+                    <a:xfrm>
+                      <a:off x="0" y="0"/>
+                      <a:ext cx="2855595" cy="2078990"/>
+                    </a:xfrm>
+                    <a:prstGeom prst="rect">
+                      <a:avLst/>
+                    </a:prstGeom>
+                    <a:noFill/>
+                    <a:ln w="9525">
+                      <a:noFill/>
+                      <a:miter lim="800000"/>
+                      <a:headEnd/>
+                      <a:tailEnd/>
+                    </a:ln>
+                  </pic:spPr>
+                </pic:pic>
+              </a:graphicData>
+            </a:graphic>
+          </wp:inline>
+        </w:drawing>
+      </w:r>
+    </w:p>
+    <w:p>
+      <w:pPr>
+        <w:jc w:val="center"/>
+      </w:pPr>
+    </w:p>
+    <w:p>
+      <w:pPr>
+        <w:pStyle w:val="ListParagraph"/>
+        <w:numPr>
+          <w:ilvl w:val="0"/>
+          <w:numId w:val="7"/>
+        </w:numPr>
+      </w:pPr>
+      <w:r>
+        <w:t xml:space="preserve">The </w:t>
+      </w:r>
+      <w:r>
+        <w:t>changes done from git to github are</w:t>
+      </w:r>
+      <w:r>
+        <w:t xml:space="preserve"> known as check in process.</w:t>
+      </w:r>
+      <w:r>
+        <w:t xml:space="preserve"> Reverse is known as check out process.</w:t>
+      </w:r>
+    </w:p>
+    <w:p>
+      <w:pPr>
+        <w:pStyle w:val="ListParagraph"/>
+        <w:numPr>
+          <w:ilvl w:val="0"/>
+          <w:numId w:val="7"/>
+        </w:numPr>
+      </w:pPr>
+      <w:r>
+        <w:t>Local repository: git</w:t>
+      </w:r>
+    </w:p>
+    <w:p>
+      <w:pPr>
+        <w:pStyle w:val="ListParagraph"/>
+        <w:numPr>
+          <w:ilvl w:val="0"/>
+          <w:numId w:val="7"/>
+        </w:numPr>
+      </w:pPr>
+      <w:r>
+        <w:t>Remote repository/global repository: github</w:t>
+      </w:r>
+    </w:p>
+    <w:p>
+      <w:pPr>
+        <w:pStyle w:val="ListParagraph"/>
+        <w:numPr>
+          <w:ilvl w:val="0"/>
+          <w:numId w:val="7"/>
+        </w:numPr>
+      </w:pPr>
+      <w:r>
+        <w:t>Prerequisite</w:t>
+      </w:r>
+      <w:r>
+        <w:t>: Install git in local system.</w:t>
+      </w:r>
+    </w:p>
+    <w:p/>
+    <w:p>
+      <w:r>
+        <w:rPr>
+          <w:noProof/>
+        </w:rPr>
+        <w:lastRenderedPageBreak/>
+        <w:drawing>
+          <wp:inline distT="0" distB="0" distL="0" distR="0">
+            <wp:extent cx="5943600" cy="3226435"/>
+            <wp:effectExtent l="19050" t="0" r="0" b="0"/>
+            <wp:docPr id="11" name="Picture 11"/>
+            <wp:cNvGraphicFramePr>
+              <a:graphicFrameLocks xmlns:a="http://schemas.openxmlformats.org/drawingml/2006/main" noChangeAspect="1"/>
+            </wp:cNvGraphicFramePr>
+            <a:graphic xmlns:a="http://schemas.openxmlformats.org/drawingml/2006/main">
+              <a:graphicData uri="http://schemas.openxmlformats.org/drawingml/2006/picture">
+                <pic:pic xmlns:pic="http://schemas.openxmlformats.org/drawingml/2006/picture">
+                  <pic:nvPicPr>
+                    <pic:cNvPr id="0" name="Picture 11"/>
+                    <pic:cNvPicPr>
+                      <a:picLocks noChangeAspect="1" noChangeArrowheads="1"/>
+                    </pic:cNvPicPr>
+                  </pic:nvPicPr>
+                  <pic:blipFill>
+                    <a:blip r:embed="rId8"/>
+                    <a:srcRect/>
+                    <a:stretch>
+                      <a:fillRect/>
+                    </a:stretch>
+                  </pic:blipFill>
+                  <pic:spPr bwMode="auto">
+                    <a:xfrm>
+                      <a:off x="0" y="0"/>
+                      <a:ext cx="5943600" cy="3226435"/>
+                    </a:xfrm>
+                    <a:prstGeom prst="rect">
+                      <a:avLst/>
+                    </a:prstGeom>
+                    <a:noFill/>
+                    <a:ln w="9525">
+                      <a:noFill/>
+                      <a:miter lim="800000"/>
+                      <a:headEnd/>
+                      <a:tailEnd/>
+                    </a:ln>
+                  </pic:spPr>
+                </pic:pic>
+              </a:graphicData>
+            </a:graphic>
+          </wp:inline>
+        </w:drawing>
+      </w:r>
+    </w:p>
+    <w:p/>
+    <w:p>
+      <w:r>
+        <w:rPr>
+          <w:noProof/>
+        </w:rPr>
+        <w:drawing>
+          <wp:inline distT="0" distB="0" distL="0" distR="0">
+            <wp:extent cx="5934710" cy="1621790"/>
+            <wp:effectExtent l="19050" t="0" r="8890" b="0"/>
+            <wp:docPr id="12" name="Picture 12"/>
+            <wp:cNvGraphicFramePr>
+              <a:graphicFrameLocks xmlns:a="http://schemas.openxmlformats.org/drawingml/2006/main" noChangeAspect="1"/>
+            </wp:cNvGraphicFramePr>
+            <a:graphic xmlns:a="http://schemas.openxmlformats.org/drawingml/2006/main">
+              <a:graphicData uri="http://schemas.openxmlformats.org/drawingml/2006/picture">
+                <pic:pic xmlns:pic="http://schemas.openxmlformats.org/drawingml/2006/picture">
+                  <pic:nvPicPr>
+                    <pic:cNvPr id="0" name="Picture 12"/>
+                    <pic:cNvPicPr>
+                      <a:picLocks noChangeAspect="1" noChangeArrowheads="1"/>
+                    </pic:cNvPicPr>
+                  </pic:nvPicPr>
+                  <pic:blipFill>
+                    <a:blip r:embed="rId9"/>
+                    <a:srcRect/>
+                    <a:stretch>
+                      <a:fillRect/>
+                    </a:stretch>
+                  </pic:blipFill>
+                  <pic:spPr bwMode="auto">
+                    <a:xfrm>
+                      <a:off x="0" y="0"/>
+                      <a:ext cx="5934710" cy="1621790"/>
+                    </a:xfrm>
+                    <a:prstGeom prst="rect">
+                      <a:avLst/>
+                    </a:prstGeom>
+                    <a:noFill/>
+                    <a:ln w="9525">
+                      <a:noFill/>
+                      <a:miter lim="800000"/>
+                      <a:headEnd/>
+                      <a:tailEnd/>
+                    </a:ln>
+                  </pic:spPr>
+                </pic:pic>
+              </a:graphicData>
+            </a:graphic>
+          </wp:inline>
+        </w:drawing>
+      </w:r>
+    </w:p>
+    <w:p/>
+    <w:p>
+      <w:r>
+        <w:rPr>
+          <w:noProof/>
+        </w:rPr>
+        <w:lastRenderedPageBreak/>
+        <w:drawing>
+          <wp:inline distT="0" distB="0" distL="0" distR="0">
+            <wp:extent cx="5943600" cy="3053715"/>
+            <wp:effectExtent l="19050" t="0" r="0" b="0"/>
+            <wp:docPr id="13" name="Picture 13"/>
+            <wp:cNvGraphicFramePr>
+              <a:graphicFrameLocks xmlns:a="http://schemas.openxmlformats.org/drawingml/2006/main" noChangeAspect="1"/>
+            </wp:cNvGraphicFramePr>
+            <a:graphic xmlns:a="http://schemas.openxmlformats.org/drawingml/2006/main">
+              <a:graphicData uri="http://schemas.openxmlformats.org/drawingml/2006/picture">
+                <pic:pic xmlns:pic="http://schemas.openxmlformats.org/drawingml/2006/picture">
+                  <pic:nvPicPr>
+                    <pic:cNvPr id="0" name="Picture 13"/>
+                    <pic:cNvPicPr>
+                      <a:picLocks noChangeAspect="1" noChangeArrowheads="1"/>
+                    </pic:cNvPicPr>
+                  </pic:nvPicPr>
+                  <pic:blipFill>
+                    <a:blip r:embed="rId10"/>
+                    <a:srcRect/>
+                    <a:stretch>
+                      <a:fillRect/>
+                    </a:stretch>
+                  </pic:blipFill>
+                  <pic:spPr bwMode="auto">
+                    <a:xfrm>
+                      <a:off x="0" y="0"/>
+                      <a:ext cx="5943600" cy="3053715"/>
+                    </a:xfrm>
+                    <a:prstGeom prst="rect">
+                      <a:avLst/>
+                    </a:prstGeom>
+                    <a:noFill/>
+                    <a:ln w="9525">
+                      <a:noFill/>
+                      <a:miter lim="800000"/>
+                      <a:headEnd/>
+                      <a:tailEnd/>
+                    </a:ln>
+                  </pic:spPr>
+                </pic:pic>
+              </a:graphicData>
+            </a:graphic>
+          </wp:inline>
+        </w:drawing>
+      </w:r>
+    </w:p>
+    <w:p/>
+    <w:p>
+      <w:r>
+        <w:rPr>
+          <w:noProof/>
+        </w:rPr>
+        <w:drawing>
+          <wp:inline distT="0" distB="0" distL="0" distR="0">
+            <wp:extent cx="5943600" cy="2872740"/>
+            <wp:effectExtent l="19050" t="0" r="0" b="0"/>
+            <wp:docPr id="14" name="Picture 14"/>
+            <wp:cNvGraphicFramePr>
+              <a:graphicFrameLocks xmlns:a="http://schemas.openxmlformats.org/drawingml/2006/main" noChangeAspect="1"/>
+            </wp:cNvGraphicFramePr>
+            <a:graphic xmlns:a="http://schemas.openxmlformats.org/drawingml/2006/main">
+              <a:graphicData uri="http://schemas.openxmlformats.org/drawingml/2006/picture">
+                <pic:pic xmlns:pic="http://schemas.openxmlformats.org/drawingml/2006/picture">
+                  <pic:nvPicPr>
+                    <pic:cNvPr id="0" name="Picture 14"/>
+                    <pic:cNvPicPr>
+                      <a:picLocks noChangeAspect="1" noChangeArrowheads="1"/>
+                    </pic:cNvPicPr>
+                  </pic:nvPicPr>
+                  <pic:blipFill>
+                    <a:blip r:embed="rId11"/>
+                    <a:srcRect/>
+                    <a:stretch>
+                      <a:fillRect/>
+                    </a:stretch>
+                  </pic:blipFill>
+                  <pic:spPr bwMode="auto">
+                    <a:xfrm>
+                      <a:off x="0" y="0"/>
+                      <a:ext cx="5943600" cy="2872740"/>
+                    </a:xfrm>
+                    <a:prstGeom prst="rect">
+                      <a:avLst/>
+                    </a:prstGeom>
+                    <a:noFill/>
+                    <a:ln w="9525">
+                      <a:noFill/>
+                      <a:miter lim="800000"/>
+                      <a:headEnd/>
+                      <a:tailEnd/>
+                    </a:ln>
+                  </pic:spPr>
+                </pic:pic>
+              </a:graphicData>
+            </a:graphic>
+          </wp:inline>
+        </w:drawing>
+      </w:r>
+    </w:p>
+    <w:p/>
+    <w:p>
+      <w:r>
+        <w:rPr>
+          <w:noProof/>
+        </w:rPr>
+        <w:lastRenderedPageBreak/>
+        <w:drawing>
+          <wp:inline distT="0" distB="0" distL="0" distR="0">
+            <wp:extent cx="5943600" cy="2665730"/>
+            <wp:effectExtent l="19050" t="0" r="0" b="0"/>
+            <wp:docPr id="15" name="Picture 15"/>
+            <wp:cNvGraphicFramePr>
+              <a:graphicFrameLocks xmlns:a="http://schemas.openxmlformats.org/drawingml/2006/main" noChangeAspect="1"/>
+            </wp:cNvGraphicFramePr>
+            <a:graphic xmlns:a="http://schemas.openxmlformats.org/drawingml/2006/main">
+              <a:graphicData uri="http://schemas.openxmlformats.org/drawingml/2006/picture">
+                <pic:pic xmlns:pic="http://schemas.openxmlformats.org/drawingml/2006/picture">
+                  <pic:nvPicPr>
+                    <pic:cNvPr id="0" name="Picture 15"/>
+                    <pic:cNvPicPr>
+                      <a:picLocks noChangeAspect="1" noChangeArrowheads="1"/>
+                    </pic:cNvPicPr>
+                  </pic:nvPicPr>
+                  <pic:blipFill>
+                    <a:blip r:embed="rId12"/>
+                    <a:srcRect/>
+                    <a:stretch>
+                      <a:fillRect/>
+                    </a:stretch>
+                  </pic:blipFill>
+                  <pic:spPr bwMode="auto">
+                    <a:xfrm>
+                      <a:off x="0" y="0"/>
+                      <a:ext cx="5943600" cy="2665730"/>
+                    </a:xfrm>
+                    <a:prstGeom prst="rect">
+                      <a:avLst/>
+                    </a:prstGeom>
+                    <a:noFill/>
+                    <a:ln w="9525">
+                      <a:noFill/>
+                      <a:miter lim="800000"/>
+                      <a:headEnd/>
+                      <a:tailEnd/>
+                    </a:ln>
+                  </pic:spPr>
+                </pic:pic>
+              </a:graphicData>
+            </a:graphic>
+          </wp:inline>
+        </w:drawing>
+      </w:r>
+    </w:p>
+    <w:p/>
+    <w:p>
+      <w:r>
+        <w:rPr>
+          <w:noProof/>
+        </w:rPr>
+        <w:drawing>
+          <wp:inline distT="0" distB="0" distL="0" distR="0">
+            <wp:extent cx="5943600" cy="2803525"/>
+            <wp:effectExtent l="19050" t="0" r="0" b="0"/>
+            <wp:docPr id="16" name="Picture 16"/>
+            <wp:cNvGraphicFramePr>
+              <a:graphicFrameLocks xmlns:a="http://schemas.openxmlformats.org/drawingml/2006/main" noChangeAspect="1"/>
+            </wp:cNvGraphicFramePr>
+            <a:graphic xmlns:a="http://schemas.openxmlformats.org/drawingml/2006/main">
+              <a:graphicData uri="http://schemas.openxmlformats.org/drawingml/2006/picture">
+                <pic:pic xmlns:pic="http://schemas.openxmlformats.org/drawingml/2006/picture">
+                  <pic:nvPicPr>
+                    <pic:cNvPr id="0" name="Picture 16"/>
+                    <pic:cNvPicPr>
+                      <a:picLocks noChangeAspect="1" noChangeArrowheads="1"/>
+                    </pic:cNvPicPr>
+                  </pic:nvPicPr>
+                  <pic:blipFill>
+                    <a:blip r:embed="rId13"/>
+                    <a:srcRect/>
+                    <a:stretch>
+                      <a:fillRect/>
+                    </a:stretch>
+                  </pic:blipFill>
+                  <pic:spPr bwMode="auto">
+                    <a:xfrm>
+                      <a:off x="0" y="0"/>
+                      <a:ext cx="5943600" cy="2803525"/>
+                    </a:xfrm>
+                    <a:prstGeom prst="rect">
+                      <a:avLst/>
+                    </a:prstGeom>
+                    <a:noFill/>
+                    <a:ln w="9525">
+                      <a:noFill/>
+                      <a:miter lim="800000"/>
+                      <a:headEnd/>
+                      <a:tailEnd/>
+                    </a:ln>
+                  </pic:spPr>
+                </pic:pic>
+              </a:graphicData>
+            </a:graphic>
+          </wp:inline>
+        </w:drawing>
+      </w:r>
+    </w:p>
+    <w:p/>
+    <w:p>
+      <w:r>
+        <w:rPr>
+          <w:noProof/>
+        </w:rPr>
+        <w:lastRenderedPageBreak/>
+        <w:drawing>
+          <wp:inline distT="0" distB="0" distL="0" distR="0">
+            <wp:extent cx="5934710" cy="2829560"/>
+            <wp:effectExtent l="19050" t="0" r="8890" b="0"/>
+            <wp:docPr id="17" name="Picture 17"/>
+            <wp:cNvGraphicFramePr>
+              <a:graphicFrameLocks xmlns:a="http://schemas.openxmlformats.org/drawingml/2006/main" noChangeAspect="1"/>
+            </wp:cNvGraphicFramePr>
+            <a:graphic xmlns:a="http://schemas.openxmlformats.org/drawingml/2006/main">
+              <a:graphicData uri="http://schemas.openxmlformats.org/drawingml/2006/picture">
+                <pic:pic xmlns:pic="http://schemas.openxmlformats.org/drawingml/2006/picture">
+                  <pic:nvPicPr>
+                    <pic:cNvPr id="0" name="Picture 17"/>
+                    <pic:cNvPicPr>
+                      <a:picLocks noChangeAspect="1" noChangeArrowheads="1"/>
+                    </pic:cNvPicPr>
+                  </pic:nvPicPr>
+                  <pic:blipFill>
+                    <a:blip r:embed="rId14"/>
+                    <a:srcRect/>
+                    <a:stretch>
+                      <a:fillRect/>
+                    </a:stretch>
+                  </pic:blipFill>
+                  <pic:spPr bwMode="auto">
+                    <a:xfrm>
+                      <a:off x="0" y="0"/>
+                      <a:ext cx="5934710" cy="2829560"/>
+                    </a:xfrm>
+                    <a:prstGeom prst="rect">
+                      <a:avLst/>
+                    </a:prstGeom>
+                    <a:noFill/>
+                    <a:ln w="9525">
+                      <a:noFill/>
+                      <a:miter lim="800000"/>
+                      <a:headEnd/>
+                      <a:tailEnd/>
+                    </a:ln>
+                  </pic:spPr>
+                </pic:pic>
+              </a:graphicData>
+            </a:graphic>
+          </wp:inline>
+        </w:drawing>
+      </w:r>
+    </w:p>
+    <w:p/>
+    <w:p>
+      <w:r>
+        <w:rPr>
+          <w:noProof/>
+        </w:rPr>
+        <w:drawing>
+          <wp:inline distT="0" distB="0" distL="0" distR="0">
+            <wp:extent cx="5934710" cy="2786380"/>
+            <wp:effectExtent l="19050" t="0" r="8890" b="0"/>
+            <wp:docPr id="18" name="Picture 18"/>
+            <wp:cNvGraphicFramePr>
+              <a:graphicFrameLocks xmlns:a="http://schemas.openxmlformats.org/drawingml/2006/main" noChangeAspect="1"/>
+            </wp:cNvGraphicFramePr>
+            <a:graphic xmlns:a="http://schemas.openxmlformats.org/drawingml/2006/main">
+              <a:graphicData uri="http://schemas.openxmlformats.org/drawingml/2006/picture">
+                <pic:pic xmlns:pic="http://schemas.openxmlformats.org/drawingml/2006/picture">
+                  <pic:nvPicPr>
+                    <pic:cNvPr id="0" name="Picture 18"/>
+                    <pic:cNvPicPr>
+                      <a:picLocks noChangeAspect="1" noChangeArrowheads="1"/>
+                    </pic:cNvPicPr>
+                  </pic:nvPicPr>
+                  <pic:blipFill>
+                    <a:blip r:embed="rId15"/>
+                    <a:srcRect/>
+                    <a:stretch>
+                      <a:fillRect/>
+                    </a:stretch>
+                  </pic:blipFill>
+                  <pic:spPr bwMode="auto">
+                    <a:xfrm>
+                      <a:off x="0" y="0"/>
+                      <a:ext cx="5934710" cy="2786380"/>
+                    </a:xfrm>
+                    <a:prstGeom prst="rect">
+                      <a:avLst/>
+                    </a:prstGeom>
+                    <a:noFill/>
+                    <a:ln w="9525">
+                      <a:noFill/>
+                      <a:miter lim="800000"/>
+                      <a:headEnd/>
+                      <a:tailEnd/>
+                    </a:ln>
+                  </pic:spPr>
+                </pic:pic>
+              </a:graphicData>
+            </a:graphic>
+          </wp:inline>
+        </w:drawing>
+      </w:r>
+    </w:p>
+    <w:p/>
+    <w:p>
+      <w:r>
+        <w:rPr>
+          <w:noProof/>
+        </w:rPr>
+        <w:lastRenderedPageBreak/>
+        <w:drawing>
+          <wp:inline distT="0" distB="0" distL="0" distR="0">
+            <wp:extent cx="5943600" cy="2820670"/>
+            <wp:effectExtent l="19050" t="0" r="0" b="0"/>
+            <wp:docPr id="19" name="Picture 19"/>
+            <wp:cNvGraphicFramePr>
+              <a:graphicFrameLocks xmlns:a="http://schemas.openxmlformats.org/drawingml/2006/main" noChangeAspect="1"/>
+            </wp:cNvGraphicFramePr>
+            <a:graphic xmlns:a="http://schemas.openxmlformats.org/drawingml/2006/main">
+              <a:graphicData uri="http://schemas.openxmlformats.org/drawingml/2006/picture">
+                <pic:pic xmlns:pic="http://schemas.openxmlformats.org/drawingml/2006/picture">
+                  <pic:nvPicPr>
+                    <pic:cNvPr id="0" name="Picture 19"/>
+                    <pic:cNvPicPr>
+                      <a:picLocks noChangeAspect="1" noChangeArrowheads="1"/>
+                    </pic:cNvPicPr>
+                  </pic:nvPicPr>
+                  <pic:blipFill>
+                    <a:blip r:embed="rId16"/>
+                    <a:srcRect/>
+                    <a:stretch>
+                      <a:fillRect/>
+                    </a:stretch>
+                  </pic:blipFill>
+                  <pic:spPr bwMode="auto">
+                    <a:xfrm>
+                      <a:off x="0" y="0"/>
+                      <a:ext cx="5943600" cy="2820670"/>
+                    </a:xfrm>
+                    <a:prstGeom prst="rect">
+                      <a:avLst/>
+                    </a:prstGeom>
+                    <a:noFill/>
+                    <a:ln w="9525">
+                      <a:noFill/>
+                      <a:miter lim="800000"/>
+                      <a:headEnd/>
+                      <a:tailEnd/>
+                    </a:ln>
+                  </pic:spPr>
+                </pic:pic>
+              </a:graphicData>
+            </a:graphic>
+          </wp:inline>
+        </w:drawing>
+      </w:r>
+    </w:p>
+    <w:p/>
+    <w:p>
+      <w:pPr>
+        <w:pStyle w:val="ListParagraph"/>
+        <w:numPr>
+          <w:ilvl w:val="0"/>
+          <w:numId w:val="9"/>
+        </w:numPr>
+      </w:pPr>
+      <w:r>
+        <w:t xml:space="preserve">To make sure git is installed, go to any directory and right click. Check </w:t>
+      </w:r>
+      <w:r>
+        <w:t>‘Git GUI Here’ and ‘</w:t>
+      </w:r>
+      <w:r>
+        <w:t>Git Bash Here’ options are available or not.</w:t>
+      </w:r>
+      <w:r>
+        <w:t xml:space="preserve"> If available, that means git is installed perfectly.</w:t>
+      </w:r>
+    </w:p>
+    <w:p>
+      <w:r>
+        <w:rPr>
+          <w:noProof/>
+        </w:rPr>
+        <w:drawing>
+          <wp:inline distT="0" distB="0" distL="0" distR="0">
+            <wp:extent cx="5934710" cy="3338195"/>
+            <wp:effectExtent l="19050" t="0" r="8890" b="0"/>
+            <wp:docPr id="20" name="Picture 20"/>
+            <wp:cNvGraphicFramePr>
+              <a:graphicFrameLocks xmlns:a="http://schemas.openxmlformats.org/drawingml/2006/main" noChangeAspect="1"/>
+            </wp:cNvGraphicFramePr>
+            <a:graphic xmlns:a="http://schemas.openxmlformats.org/drawingml/2006/main">
+              <a:graphicData uri="http://schemas.openxmlformats.org/drawingml/2006/picture">
+                <pic:pic xmlns:pic="http://schemas.openxmlformats.org/drawingml/2006/picture">
+                  <pic:nvPicPr>
+                    <pic:cNvPr id="0" name="Picture 20"/>
+                    <pic:cNvPicPr>
+                      <a:picLocks noChangeAspect="1" noChangeArrowheads="1"/>
+                    </pic:cNvPicPr>
+                  </pic:nvPicPr>
+                  <pic:blipFill>
+                    <a:blip r:embed="rId17"/>
+                    <a:srcRect/>
+                    <a:stretch>
+                      <a:fillRect/>
+                    </a:stretch>
+                  </pic:blipFill>
+                  <pic:spPr bwMode="auto">
+                    <a:xfrm>
+                      <a:off x="0" y="0"/>
+                      <a:ext cx="5934710" cy="3338195"/>
+                    </a:xfrm>
+                    <a:prstGeom prst="rect">
+                      <a:avLst/>
+                    </a:prstGeom>
+                    <a:noFill/>
+                    <a:ln w="9525">
+                      <a:noFill/>
+                      <a:miter lim="800000"/>
+                      <a:headEnd/>
+                      <a:tailEnd/>
+                    </a:ln>
+                  </pic:spPr>
+                </pic:pic>
+              </a:graphicData>
+            </a:graphic>
+          </wp:inline>
+        </w:drawing>
+      </w:r>
+    </w:p>
+    <w:p/>
+    <w:p>
+      <w:pPr>
+        <w:pStyle w:val="ListParagraph"/>
+        <w:numPr>
+          <w:ilvl w:val="0"/>
+          <w:numId w:val="9"/>
+        </w:numPr>
+      </w:pPr>
+      <w:r>
+        <w:t>Workflow is shown below:</w:t>
+      </w:r>
+    </w:p>
+    <w:p>
+      <w:pPr>
+        <w:ind w:left="1080"/>
+      </w:pPr>
+    </w:p>
+    <w:p>
+      <w:r>
+        <w:rPr>
+          <w:noProof/>
+        </w:rPr>
+        <w:drawing>
+          <wp:inline distT="0" distB="0" distL="0" distR="0">
+            <wp:extent cx="5934710" cy="2656840"/>
+            <wp:effectExtent l="19050" t="0" r="8890" b="0"/>
+            <wp:docPr id="22" name="Picture 22"/>
+            <wp:cNvGraphicFramePr>
+              <a:graphicFrameLocks xmlns:a="http://schemas.openxmlformats.org/drawingml/2006/main" noChangeAspect="1"/>
+            </wp:cNvGraphicFramePr>
+            <a:graphic xmlns:a="http://schemas.openxmlformats.org/drawingml/2006/main">
+              <a:graphicData uri="http://schemas.openxmlformats.org/drawingml/2006/picture">
+                <pic:pic xmlns:pic="http://schemas.openxmlformats.org/drawingml/2006/picture">
+                  <pic:nvPicPr>
+                    <pic:cNvPr id="0" name="Picture 22"/>
+                    <pic:cNvPicPr>
+                      <a:picLocks noChangeAspect="1" noChangeArrowheads="1"/>
+                    </pic:cNvPicPr>
+                  </pic:nvPicPr>
+                  <pic:blipFill>
+                    <a:blip r:embed="rId18"/>
+                    <a:srcRect/>
+                    <a:stretch>
+                      <a:fillRect/>
+                    </a:stretch>
+                  </pic:blipFill>
+                  <pic:spPr bwMode="auto">
+                    <a:xfrm>
+                      <a:off x="0" y="0"/>
+                      <a:ext cx="5934710" cy="2656840"/>
+                    </a:xfrm>
+                    <a:prstGeom prst="rect">
+                      <a:avLst/>
+                    </a:prstGeom>
+                    <a:noFill/>
+                    <a:ln w="9525">
+                      <a:noFill/>
+                      <a:miter lim="800000"/>
+                      <a:headEnd/>
+                      <a:tailEnd/>
+                    </a:ln>
+                  </pic:spPr>
+                </pic:pic>
+              </a:graphicData>
+            </a:graphic>
+          </wp:inline>
+        </w:drawing>
+      </w:r>
+    </w:p>
+    <w:p/>
     <w:p/>
     <w:sectPr>
       <w:pgSz w:w="12240" w:h="15840"/>
@@ -484,6 +1346,232 @@
     </w:lvl>
   </w:abstractNum>
   <w:abstractNum w:abstractNumId="2">
+    <w:nsid w:val="1FF10867"/>
+    <w:multiLevelType w:val="hybridMultilevel"/>
+    <w:tmpl w:val="0D4A1A1C"/>
+    <w:lvl w:ilvl="0" w:tplc="04090001">
+      <w:start w:val="1"/>
+      <w:numFmt w:val="bullet"/>
+      <w:lvlText w:val=""/>
+      <w:lvlJc w:val="left"/>
+      <w:pPr>
+        <w:ind w:left="1440" w:hanging="360"/>
+      </w:pPr>
+      <w:rPr>
+        <w:rFonts w:ascii="Symbol" w:hAnsi="Symbol" w:hint="default"/>
+      </w:rPr>
+    </w:lvl>
+    <w:lvl w:ilvl="1" w:tplc="04090003" w:tentative="1">
+      <w:start w:val="1"/>
+      <w:numFmt w:val="bullet"/>
+      <w:lvlText w:val="o"/>
+      <w:lvlJc w:val="left"/>
+      <w:pPr>
+        <w:ind w:left="2160" w:hanging="360"/>
+      </w:pPr>
+      <w:rPr>
+        <w:rFonts w:ascii="Courier New" w:hAnsi="Courier New" w:cs="Courier New" w:hint="default"/>
+      </w:rPr>
+    </w:lvl>
+    <w:lvl w:ilvl="2" w:tplc="04090005" w:tentative="1">
+      <w:start w:val="1"/>
+      <w:numFmt w:val="bullet"/>
+      <w:lvlText w:val=""/>
+      <w:lvlJc w:val="left"/>
+      <w:pPr>
+        <w:ind w:left="2880" w:hanging="360"/>
+      </w:pPr>
+      <w:rPr>
+        <w:rFonts w:ascii="Wingdings" w:hAnsi="Wingdings" w:hint="default"/>
+      </w:rPr>
+    </w:lvl>
+    <w:lvl w:ilvl="3" w:tplc="04090001" w:tentative="1">
+      <w:start w:val="1"/>
+      <w:numFmt w:val="bullet"/>
+      <w:lvlText w:val=""/>
+      <w:lvlJc w:val="left"/>
+      <w:pPr>
+        <w:ind w:left="3600" w:hanging="360"/>
+      </w:pPr>
+      <w:rPr>
+        <w:rFonts w:ascii="Symbol" w:hAnsi="Symbol" w:hint="default"/>
+      </w:rPr>
+    </w:lvl>
+    <w:lvl w:ilvl="4" w:tplc="04090003" w:tentative="1">
+      <w:start w:val="1"/>
+      <w:numFmt w:val="bullet"/>
+      <w:lvlText w:val="o"/>
+      <w:lvlJc w:val="left"/>
+      <w:pPr>
+        <w:ind w:left="4320" w:hanging="360"/>
+      </w:pPr>
+      <w:rPr>
+        <w:rFonts w:ascii="Courier New" w:hAnsi="Courier New" w:cs="Courier New" w:hint="default"/>
+      </w:rPr>
+    </w:lvl>
+    <w:lvl w:ilvl="5" w:tplc="04090005" w:tentative="1">
+      <w:start w:val="1"/>
+      <w:numFmt w:val="bullet"/>
+      <w:lvlText w:val=""/>
+      <w:lvlJc w:val="left"/>
+      <w:pPr>
+        <w:ind w:left="5040" w:hanging="360"/>
+      </w:pPr>
+      <w:rPr>
+        <w:rFonts w:ascii="Wingdings" w:hAnsi="Wingdings" w:hint="default"/>
+      </w:rPr>
+    </w:lvl>
+    <w:lvl w:ilvl="6" w:tplc="04090001" w:tentative="1">
+      <w:start w:val="1"/>
+      <w:numFmt w:val="bullet"/>
+      <w:lvlText w:val=""/>
+      <w:lvlJc w:val="left"/>
+      <w:pPr>
+        <w:ind w:left="5760" w:hanging="360"/>
+      </w:pPr>
+      <w:rPr>
+        <w:rFonts w:ascii="Symbol" w:hAnsi="Symbol" w:hint="default"/>
+      </w:rPr>
+    </w:lvl>
+    <w:lvl w:ilvl="7" w:tplc="04090003" w:tentative="1">
+      <w:start w:val="1"/>
+      <w:numFmt w:val="bullet"/>
+      <w:lvlText w:val="o"/>
+      <w:lvlJc w:val="left"/>
+      <w:pPr>
+        <w:ind w:left="6480" w:hanging="360"/>
+      </w:pPr>
+      <w:rPr>
+        <w:rFonts w:ascii="Courier New" w:hAnsi="Courier New" w:cs="Courier New" w:hint="default"/>
+      </w:rPr>
+    </w:lvl>
+    <w:lvl w:ilvl="8" w:tplc="04090005" w:tentative="1">
+      <w:start w:val="1"/>
+      <w:numFmt w:val="bullet"/>
+      <w:lvlText w:val=""/>
+      <w:lvlJc w:val="left"/>
+      <w:pPr>
+        <w:ind w:left="7200" w:hanging="360"/>
+      </w:pPr>
+      <w:rPr>
+        <w:rFonts w:ascii="Wingdings" w:hAnsi="Wingdings" w:hint="default"/>
+      </w:rPr>
+    </w:lvl>
+  </w:abstractNum>
+  <w:abstractNum w:abstractNumId="3">
+    <w:nsid w:val="2CA204B7"/>
+    <w:multiLevelType w:val="hybridMultilevel"/>
+    <w:tmpl w:val="13A4BFAA"/>
+    <w:lvl w:ilvl="0" w:tplc="04090001">
+      <w:start w:val="1"/>
+      <w:numFmt w:val="bullet"/>
+      <w:lvlText w:val=""/>
+      <w:lvlJc w:val="left"/>
+      <w:pPr>
+        <w:ind w:left="720" w:hanging="360"/>
+      </w:pPr>
+      <w:rPr>
+        <w:rFonts w:ascii="Symbol" w:hAnsi="Symbol" w:hint="default"/>
+      </w:rPr>
+    </w:lvl>
+    <w:lvl w:ilvl="1" w:tplc="04090003" w:tentative="1">
+      <w:start w:val="1"/>
+      <w:numFmt w:val="bullet"/>
+      <w:lvlText w:val="o"/>
+      <w:lvlJc w:val="left"/>
+      <w:pPr>
+        <w:ind w:left="1440" w:hanging="360"/>
+      </w:pPr>
+      <w:rPr>
+        <w:rFonts w:ascii="Courier New" w:hAnsi="Courier New" w:cs="Courier New" w:hint="default"/>
+      </w:rPr>
+    </w:lvl>
+    <w:lvl w:ilvl="2" w:tplc="04090005" w:tentative="1">
+      <w:start w:val="1"/>
+      <w:numFmt w:val="bullet"/>
+      <w:lvlText w:val=""/>
+      <w:lvlJc w:val="left"/>
+      <w:pPr>
+        <w:ind w:left="2160" w:hanging="360"/>
+      </w:pPr>
+      <w:rPr>
+        <w:rFonts w:ascii="Wingdings" w:hAnsi="Wingdings" w:hint="default"/>
+      </w:rPr>
+    </w:lvl>
+    <w:lvl w:ilvl="3" w:tplc="04090001" w:tentative="1">
+      <w:start w:val="1"/>
+      <w:numFmt w:val="bullet"/>
+      <w:lvlText w:val=""/>
+      <w:lvlJc w:val="left"/>
+      <w:pPr>
+        <w:ind w:left="2880" w:hanging="360"/>
+      </w:pPr>
+      <w:rPr>
+        <w:rFonts w:ascii="Symbol" w:hAnsi="Symbol" w:hint="default"/>
+      </w:rPr>
+    </w:lvl>
+    <w:lvl w:ilvl="4" w:tplc="04090003" w:tentative="1">
+      <w:start w:val="1"/>
+      <w:numFmt w:val="bullet"/>
+      <w:lvlText w:val="o"/>
+      <w:lvlJc w:val="left"/>
+      <w:pPr>
+        <w:ind w:left="3600" w:hanging="360"/>
+      </w:pPr>
+      <w:rPr>
+        <w:rFonts w:ascii="Courier New" w:hAnsi="Courier New" w:cs="Courier New" w:hint="default"/>
+      </w:rPr>
+    </w:lvl>
+    <w:lvl w:ilvl="5" w:tplc="04090005" w:tentative="1">
+      <w:start w:val="1"/>
+      <w:numFmt w:val="bullet"/>
+      <w:lvlText w:val=""/>
+      <w:lvlJc w:val="left"/>
+      <w:pPr>
+        <w:ind w:left="4320" w:hanging="360"/>
+      </w:pPr>
+      <w:rPr>
+        <w:rFonts w:ascii="Wingdings" w:hAnsi="Wingdings" w:hint="default"/>
+      </w:rPr>
+    </w:lvl>
+    <w:lvl w:ilvl="6" w:tplc="04090001" w:tentative="1">
+      <w:start w:val="1"/>
+      <w:numFmt w:val="bullet"/>
+      <w:lvlText w:val=""/>
+      <w:lvlJc w:val="left"/>
+      <w:pPr>
+        <w:ind w:left="5040" w:hanging="360"/>
+      </w:pPr>
+      <w:rPr>
+        <w:rFonts w:ascii="Symbol" w:hAnsi="Symbol" w:hint="default"/>
+      </w:rPr>
+    </w:lvl>
+    <w:lvl w:ilvl="7" w:tplc="04090003" w:tentative="1">
+      <w:start w:val="1"/>
+      <w:numFmt w:val="bullet"/>
+      <w:lvlText w:val="o"/>
+      <w:lvlJc w:val="left"/>
+      <w:pPr>
+        <w:ind w:left="5760" w:hanging="360"/>
+      </w:pPr>
+      <w:rPr>
+        <w:rFonts w:ascii="Courier New" w:hAnsi="Courier New" w:cs="Courier New" w:hint="default"/>
+      </w:rPr>
+    </w:lvl>
+    <w:lvl w:ilvl="8" w:tplc="04090005" w:tentative="1">
+      <w:start w:val="1"/>
+      <w:numFmt w:val="bullet"/>
+      <w:lvlText w:val=""/>
+      <w:lvlJc w:val="left"/>
+      <w:pPr>
+        <w:ind w:left="6480" w:hanging="360"/>
+      </w:pPr>
+      <w:rPr>
+        <w:rFonts w:ascii="Wingdings" w:hAnsi="Wingdings" w:hint="default"/>
+      </w:rPr>
+    </w:lvl>
+  </w:abstractNum>
+  <w:abstractNum w:abstractNumId="4">
     <w:nsid w:val="42E052F8"/>
     <w:multiLevelType w:val="hybridMultilevel"/>
     <w:tmpl w:val="2B3E2E0C"/>
@@ -596,14 +1684,484 @@
       </w:rPr>
     </w:lvl>
   </w:abstractNum>
+  <w:abstractNum w:abstractNumId="5">
+    <w:nsid w:val="435C53DF"/>
+    <w:multiLevelType w:val="hybridMultilevel"/>
+    <w:tmpl w:val="AC48EB54"/>
+    <w:lvl w:ilvl="0" w:tplc="04090001">
+      <w:start w:val="1"/>
+      <w:numFmt w:val="bullet"/>
+      <w:lvlText w:val=""/>
+      <w:lvlJc w:val="left"/>
+      <w:pPr>
+        <w:ind w:left="720" w:hanging="360"/>
+      </w:pPr>
+      <w:rPr>
+        <w:rFonts w:ascii="Symbol" w:hAnsi="Symbol" w:hint="default"/>
+      </w:rPr>
+    </w:lvl>
+    <w:lvl w:ilvl="1" w:tplc="04090003" w:tentative="1">
+      <w:start w:val="1"/>
+      <w:numFmt w:val="bullet"/>
+      <w:lvlText w:val="o"/>
+      <w:lvlJc w:val="left"/>
+      <w:pPr>
+        <w:ind w:left="1440" w:hanging="360"/>
+      </w:pPr>
+      <w:rPr>
+        <w:rFonts w:ascii="Courier New" w:hAnsi="Courier New" w:cs="Courier New" w:hint="default"/>
+      </w:rPr>
+    </w:lvl>
+    <w:lvl w:ilvl="2" w:tplc="04090005" w:tentative="1">
+      <w:start w:val="1"/>
+      <w:numFmt w:val="bullet"/>
+      <w:lvlText w:val=""/>
+      <w:lvlJc w:val="left"/>
+      <w:pPr>
+        <w:ind w:left="2160" w:hanging="360"/>
+      </w:pPr>
+      <w:rPr>
+        <w:rFonts w:ascii="Wingdings" w:hAnsi="Wingdings" w:hint="default"/>
+      </w:rPr>
+    </w:lvl>
+    <w:lvl w:ilvl="3" w:tplc="04090001" w:tentative="1">
+      <w:start w:val="1"/>
+      <w:numFmt w:val="bullet"/>
+      <w:lvlText w:val=""/>
+      <w:lvlJc w:val="left"/>
+      <w:pPr>
+        <w:ind w:left="2880" w:hanging="360"/>
+      </w:pPr>
+      <w:rPr>
+        <w:rFonts w:ascii="Symbol" w:hAnsi="Symbol" w:hint="default"/>
+      </w:rPr>
+    </w:lvl>
+    <w:lvl w:ilvl="4" w:tplc="04090003" w:tentative="1">
+      <w:start w:val="1"/>
+      <w:numFmt w:val="bullet"/>
+      <w:lvlText w:val="o"/>
+      <w:lvlJc w:val="left"/>
+      <w:pPr>
+        <w:ind w:left="3600" w:hanging="360"/>
+      </w:pPr>
+      <w:rPr>
+        <w:rFonts w:ascii="Courier New" w:hAnsi="Courier New" w:cs="Courier New" w:hint="default"/>
+      </w:rPr>
+    </w:lvl>
+    <w:lvl w:ilvl="5" w:tplc="04090005" w:tentative="1">
+      <w:start w:val="1"/>
+      <w:numFmt w:val="bullet"/>
+      <w:lvlText w:val=""/>
+      <w:lvlJc w:val="left"/>
+      <w:pPr>
+        <w:ind w:left="4320" w:hanging="360"/>
+      </w:pPr>
+      <w:rPr>
+        <w:rFonts w:ascii="Wingdings" w:hAnsi="Wingdings" w:hint="default"/>
+      </w:rPr>
+    </w:lvl>
+    <w:lvl w:ilvl="6" w:tplc="04090001" w:tentative="1">
+      <w:start w:val="1"/>
+      <w:numFmt w:val="bullet"/>
+      <w:lvlText w:val=""/>
+      <w:lvlJc w:val="left"/>
+      <w:pPr>
+        <w:ind w:left="5040" w:hanging="360"/>
+      </w:pPr>
+      <w:rPr>
+        <w:rFonts w:ascii="Symbol" w:hAnsi="Symbol" w:hint="default"/>
+      </w:rPr>
+    </w:lvl>
+    <w:lvl w:ilvl="7" w:tplc="04090003" w:tentative="1">
+      <w:start w:val="1"/>
+      <w:numFmt w:val="bullet"/>
+      <w:lvlText w:val="o"/>
+      <w:lvlJc w:val="left"/>
+      <w:pPr>
+        <w:ind w:left="5760" w:hanging="360"/>
+      </w:pPr>
+      <w:rPr>
+        <w:rFonts w:ascii="Courier New" w:hAnsi="Courier New" w:cs="Courier New" w:hint="default"/>
+      </w:rPr>
+    </w:lvl>
+    <w:lvl w:ilvl="8" w:tplc="04090005" w:tentative="1">
+      <w:start w:val="1"/>
+      <w:numFmt w:val="bullet"/>
+      <w:lvlText w:val=""/>
+      <w:lvlJc w:val="left"/>
+      <w:pPr>
+        <w:ind w:left="6480" w:hanging="360"/>
+      </w:pPr>
+      <w:rPr>
+        <w:rFonts w:ascii="Wingdings" w:hAnsi="Wingdings" w:hint="default"/>
+      </w:rPr>
+    </w:lvl>
+  </w:abstractNum>
+  <w:abstractNum w:abstractNumId="6">
+    <w:nsid w:val="5CE627B4"/>
+    <w:multiLevelType w:val="hybridMultilevel"/>
+    <w:tmpl w:val="BE7A0990"/>
+    <w:lvl w:ilvl="0" w:tplc="04090001">
+      <w:start w:val="1"/>
+      <w:numFmt w:val="bullet"/>
+      <w:lvlText w:val=""/>
+      <w:lvlJc w:val="left"/>
+      <w:pPr>
+        <w:ind w:left="720" w:hanging="360"/>
+      </w:pPr>
+      <w:rPr>
+        <w:rFonts w:ascii="Symbol" w:hAnsi="Symbol" w:hint="default"/>
+      </w:rPr>
+    </w:lvl>
+    <w:lvl w:ilvl="1" w:tplc="04090003" w:tentative="1">
+      <w:start w:val="1"/>
+      <w:numFmt w:val="bullet"/>
+      <w:lvlText w:val="o"/>
+      <w:lvlJc w:val="left"/>
+      <w:pPr>
+        <w:ind w:left="1440" w:hanging="360"/>
+      </w:pPr>
+      <w:rPr>
+        <w:rFonts w:ascii="Courier New" w:hAnsi="Courier New" w:cs="Courier New" w:hint="default"/>
+      </w:rPr>
+    </w:lvl>
+    <w:lvl w:ilvl="2" w:tplc="04090005" w:tentative="1">
+      <w:start w:val="1"/>
+      <w:numFmt w:val="bullet"/>
+      <w:lvlText w:val=""/>
+      <w:lvlJc w:val="left"/>
+      <w:pPr>
+        <w:ind w:left="2160" w:hanging="360"/>
+      </w:pPr>
+      <w:rPr>
+        <w:rFonts w:ascii="Wingdings" w:hAnsi="Wingdings" w:hint="default"/>
+      </w:rPr>
+    </w:lvl>
+    <w:lvl w:ilvl="3" w:tplc="04090001" w:tentative="1">
+      <w:start w:val="1"/>
+      <w:numFmt w:val="bullet"/>
+      <w:lvlText w:val=""/>
+      <w:lvlJc w:val="left"/>
+      <w:pPr>
+        <w:ind w:left="2880" w:hanging="360"/>
+      </w:pPr>
+      <w:rPr>
+        <w:rFonts w:ascii="Symbol" w:hAnsi="Symbol" w:hint="default"/>
+      </w:rPr>
+    </w:lvl>
+    <w:lvl w:ilvl="4" w:tplc="04090003" w:tentative="1">
+      <w:start w:val="1"/>
+      <w:numFmt w:val="bullet"/>
+      <w:lvlText w:val="o"/>
+      <w:lvlJc w:val="left"/>
+      <w:pPr>
+        <w:ind w:left="3600" w:hanging="360"/>
+      </w:pPr>
+      <w:rPr>
+        <w:rFonts w:ascii="Courier New" w:hAnsi="Courier New" w:cs="Courier New" w:hint="default"/>
+      </w:rPr>
+    </w:lvl>
+    <w:lvl w:ilvl="5" w:tplc="04090005" w:tentative="1">
+      <w:start w:val="1"/>
+      <w:numFmt w:val="bullet"/>
+      <w:lvlText w:val=""/>
+      <w:lvlJc w:val="left"/>
+      <w:pPr>
+        <w:ind w:left="4320" w:hanging="360"/>
+      </w:pPr>
+      <w:rPr>
+        <w:rFonts w:ascii="Wingdings" w:hAnsi="Wingdings" w:hint="default"/>
+      </w:rPr>
+    </w:lvl>
+    <w:lvl w:ilvl="6" w:tplc="04090001" w:tentative="1">
+      <w:start w:val="1"/>
+      <w:numFmt w:val="bullet"/>
+      <w:lvlText w:val=""/>
+      <w:lvlJc w:val="left"/>
+      <w:pPr>
+        <w:ind w:left="5040" w:hanging="360"/>
+      </w:pPr>
+      <w:rPr>
+        <w:rFonts w:ascii="Symbol" w:hAnsi="Symbol" w:hint="default"/>
+      </w:rPr>
+    </w:lvl>
+    <w:lvl w:ilvl="7" w:tplc="04090003" w:tentative="1">
+      <w:start w:val="1"/>
+      <w:numFmt w:val="bullet"/>
+      <w:lvlText w:val="o"/>
+      <w:lvlJc w:val="left"/>
+      <w:pPr>
+        <w:ind w:left="5760" w:hanging="360"/>
+      </w:pPr>
+      <w:rPr>
+        <w:rFonts w:ascii="Courier New" w:hAnsi="Courier New" w:cs="Courier New" w:hint="default"/>
+      </w:rPr>
+    </w:lvl>
+    <w:lvl w:ilvl="8" w:tplc="04090005" w:tentative="1">
+      <w:start w:val="1"/>
+      <w:numFmt w:val="bullet"/>
+      <w:lvlText w:val=""/>
+      <w:lvlJc w:val="left"/>
+      <w:pPr>
+        <w:ind w:left="6480" w:hanging="360"/>
+      </w:pPr>
+      <w:rPr>
+        <w:rFonts w:ascii="Wingdings" w:hAnsi="Wingdings" w:hint="default"/>
+      </w:rPr>
+    </w:lvl>
+  </w:abstractNum>
+  <w:abstractNum w:abstractNumId="7">
+    <w:nsid w:val="61A26042"/>
+    <w:multiLevelType w:val="hybridMultilevel"/>
+    <w:tmpl w:val="3046436E"/>
+    <w:lvl w:ilvl="0" w:tplc="04090001">
+      <w:start w:val="1"/>
+      <w:numFmt w:val="bullet"/>
+      <w:lvlText w:val=""/>
+      <w:lvlJc w:val="left"/>
+      <w:pPr>
+        <w:ind w:left="1440" w:hanging="360"/>
+      </w:pPr>
+      <w:rPr>
+        <w:rFonts w:ascii="Symbol" w:hAnsi="Symbol" w:hint="default"/>
+      </w:rPr>
+    </w:lvl>
+    <w:lvl w:ilvl="1" w:tplc="04090003" w:tentative="1">
+      <w:start w:val="1"/>
+      <w:numFmt w:val="bullet"/>
+      <w:lvlText w:val="o"/>
+      <w:lvlJc w:val="left"/>
+      <w:pPr>
+        <w:ind w:left="2160" w:hanging="360"/>
+      </w:pPr>
+      <w:rPr>
+        <w:rFonts w:ascii="Courier New" w:hAnsi="Courier New" w:cs="Courier New" w:hint="default"/>
+      </w:rPr>
+    </w:lvl>
+    <w:lvl w:ilvl="2" w:tplc="04090005" w:tentative="1">
+      <w:start w:val="1"/>
+      <w:numFmt w:val="bullet"/>
+      <w:lvlText w:val=""/>
+      <w:lvlJc w:val="left"/>
+      <w:pPr>
+        <w:ind w:left="2880" w:hanging="360"/>
+      </w:pPr>
+      <w:rPr>
+        <w:rFonts w:ascii="Wingdings" w:hAnsi="Wingdings" w:hint="default"/>
+      </w:rPr>
+    </w:lvl>
+    <w:lvl w:ilvl="3" w:tplc="04090001" w:tentative="1">
+      <w:start w:val="1"/>
+      <w:numFmt w:val="bullet"/>
+      <w:lvlText w:val=""/>
+      <w:lvlJc w:val="left"/>
+      <w:pPr>
+        <w:ind w:left="3600" w:hanging="360"/>
+      </w:pPr>
+      <w:rPr>
+        <w:rFonts w:ascii="Symbol" w:hAnsi="Symbol" w:hint="default"/>
+      </w:rPr>
+    </w:lvl>
+    <w:lvl w:ilvl="4" w:tplc="04090003" w:tentative="1">
+      <w:start w:val="1"/>
+      <w:numFmt w:val="bullet"/>
+      <w:lvlText w:val="o"/>
+      <w:lvlJc w:val="left"/>
+      <w:pPr>
+        <w:ind w:left="4320" w:hanging="360"/>
+      </w:pPr>
+      <w:rPr>
+        <w:rFonts w:ascii="Courier New" w:hAnsi="Courier New" w:cs="Courier New" w:hint="default"/>
+      </w:rPr>
+    </w:lvl>
+    <w:lvl w:ilvl="5" w:tplc="04090005" w:tentative="1">
+      <w:start w:val="1"/>
+      <w:numFmt w:val="bullet"/>
+      <w:lvlText w:val=""/>
+      <w:lvlJc w:val="left"/>
+      <w:pPr>
+        <w:ind w:left="5040" w:hanging="360"/>
+      </w:pPr>
+      <w:rPr>
+        <w:rFonts w:ascii="Wingdings" w:hAnsi="Wingdings" w:hint="default"/>
+      </w:rPr>
+    </w:lvl>
+    <w:lvl w:ilvl="6" w:tplc="04090001" w:tentative="1">
+      <w:start w:val="1"/>
+      <w:numFmt w:val="bullet"/>
+      <w:lvlText w:val=""/>
+      <w:lvlJc w:val="left"/>
+      <w:pPr>
+        <w:ind w:left="5760" w:hanging="360"/>
+      </w:pPr>
+      <w:rPr>
+        <w:rFonts w:ascii="Symbol" w:hAnsi="Symbol" w:hint="default"/>
+      </w:rPr>
+    </w:lvl>
+    <w:lvl w:ilvl="7" w:tplc="04090003" w:tentative="1">
+      <w:start w:val="1"/>
+      <w:numFmt w:val="bullet"/>
+      <w:lvlText w:val="o"/>
+      <w:lvlJc w:val="left"/>
+      <w:pPr>
+        <w:ind w:left="6480" w:hanging="360"/>
+      </w:pPr>
+      <w:rPr>
+        <w:rFonts w:ascii="Courier New" w:hAnsi="Courier New" w:cs="Courier New" w:hint="default"/>
+      </w:rPr>
+    </w:lvl>
+    <w:lvl w:ilvl="8" w:tplc="04090005" w:tentative="1">
+      <w:start w:val="1"/>
+      <w:numFmt w:val="bullet"/>
+      <w:lvlText w:val=""/>
+      <w:lvlJc w:val="left"/>
+      <w:pPr>
+        <w:ind w:left="7200" w:hanging="360"/>
+      </w:pPr>
+      <w:rPr>
+        <w:rFonts w:ascii="Wingdings" w:hAnsi="Wingdings" w:hint="default"/>
+      </w:rPr>
+    </w:lvl>
+  </w:abstractNum>
+  <w:abstractNum w:abstractNumId="8">
+    <w:nsid w:val="74CD3443"/>
+    <w:multiLevelType w:val="hybridMultilevel"/>
+    <w:tmpl w:val="41EECE36"/>
+    <w:lvl w:ilvl="0" w:tplc="04090001">
+      <w:start w:val="1"/>
+      <w:numFmt w:val="bullet"/>
+      <w:lvlText w:val=""/>
+      <w:lvlJc w:val="left"/>
+      <w:pPr>
+        <w:ind w:left="1440" w:hanging="360"/>
+      </w:pPr>
+      <w:rPr>
+        <w:rFonts w:ascii="Symbol" w:hAnsi="Symbol" w:hint="default"/>
+      </w:rPr>
+    </w:lvl>
+    <w:lvl w:ilvl="1" w:tplc="04090003" w:tentative="1">
+      <w:start w:val="1"/>
+      <w:numFmt w:val="bullet"/>
+      <w:lvlText w:val="o"/>
+      <w:lvlJc w:val="left"/>
+      <w:pPr>
+        <w:ind w:left="2160" w:hanging="360"/>
+      </w:pPr>
+      <w:rPr>
+        <w:rFonts w:ascii="Courier New" w:hAnsi="Courier New" w:cs="Courier New" w:hint="default"/>
+      </w:rPr>
+    </w:lvl>
+    <w:lvl w:ilvl="2" w:tplc="04090005" w:tentative="1">
+      <w:start w:val="1"/>
+      <w:numFmt w:val="bullet"/>
+      <w:lvlText w:val=""/>
+      <w:lvlJc w:val="left"/>
+      <w:pPr>
+        <w:ind w:left="2880" w:hanging="360"/>
+      </w:pPr>
+      <w:rPr>
+        <w:rFonts w:ascii="Wingdings" w:hAnsi="Wingdings" w:hint="default"/>
+      </w:rPr>
+    </w:lvl>
+    <w:lvl w:ilvl="3" w:tplc="04090001" w:tentative="1">
+      <w:start w:val="1"/>
+      <w:numFmt w:val="bullet"/>
+      <w:lvlText w:val=""/>
+      <w:lvlJc w:val="left"/>
+      <w:pPr>
+        <w:ind w:left="3600" w:hanging="360"/>
+      </w:pPr>
+      <w:rPr>
+        <w:rFonts w:ascii="Symbol" w:hAnsi="Symbol" w:hint="default"/>
+      </w:rPr>
+    </w:lvl>
+    <w:lvl w:ilvl="4" w:tplc="04090003" w:tentative="1">
+      <w:start w:val="1"/>
+      <w:numFmt w:val="bullet"/>
+      <w:lvlText w:val="o"/>
+      <w:lvlJc w:val="left"/>
+      <w:pPr>
+        <w:ind w:left="4320" w:hanging="360"/>
+      </w:pPr>
+      <w:rPr>
+        <w:rFonts w:ascii="Courier New" w:hAnsi="Courier New" w:cs="Courier New" w:hint="default"/>
+      </w:rPr>
+    </w:lvl>
+    <w:lvl w:ilvl="5" w:tplc="04090005" w:tentative="1">
+      <w:start w:val="1"/>
+      <w:numFmt w:val="bullet"/>
+      <w:lvlText w:val=""/>
+      <w:lvlJc w:val="left"/>
+      <w:pPr>
+        <w:ind w:left="5040" w:hanging="360"/>
+      </w:pPr>
+      <w:rPr>
+        <w:rFonts w:ascii="Wingdings" w:hAnsi="Wingdings" w:hint="default"/>
+      </w:rPr>
+    </w:lvl>
+    <w:lvl w:ilvl="6" w:tplc="04090001" w:tentative="1">
+      <w:start w:val="1"/>
+      <w:numFmt w:val="bullet"/>
+      <w:lvlText w:val=""/>
+      <w:lvlJc w:val="left"/>
+      <w:pPr>
+        <w:ind w:left="5760" w:hanging="360"/>
+      </w:pPr>
+      <w:rPr>
+        <w:rFonts w:ascii="Symbol" w:hAnsi="Symbol" w:hint="default"/>
+      </w:rPr>
+    </w:lvl>
+    <w:lvl w:ilvl="7" w:tplc="04090003" w:tentative="1">
+      <w:start w:val="1"/>
+      <w:numFmt w:val="bullet"/>
+      <w:lvlText w:val="o"/>
+      <w:lvlJc w:val="left"/>
+      <w:pPr>
+        <w:ind w:left="6480" w:hanging="360"/>
+      </w:pPr>
+      <w:rPr>
+        <w:rFonts w:ascii="Courier New" w:hAnsi="Courier New" w:cs="Courier New" w:hint="default"/>
+      </w:rPr>
+    </w:lvl>
+    <w:lvl w:ilvl="8" w:tplc="04090005" w:tentative="1">
+      <w:start w:val="1"/>
+      <w:numFmt w:val="bullet"/>
+      <w:lvlText w:val=""/>
+      <w:lvlJc w:val="left"/>
+      <w:pPr>
+        <w:ind w:left="7200" w:hanging="360"/>
+      </w:pPr>
+      <w:rPr>
+        <w:rFonts w:ascii="Wingdings" w:hAnsi="Wingdings" w:hint="default"/>
+      </w:rPr>
+    </w:lvl>
+  </w:abstractNum>
   <w:num w:numId="1">
-    <w:abstractNumId w:val="2"/>
+    <w:abstractNumId w:val="4"/>
   </w:num>
   <w:num w:numId="2">
     <w:abstractNumId w:val="1"/>
   </w:num>
   <w:num w:numId="3">
     <w:abstractNumId w:val="0"/>
+  </w:num>
+  <w:num w:numId="4">
+    <w:abstractNumId w:val="3"/>
+  </w:num>
+  <w:num w:numId="5">
+    <w:abstractNumId w:val="8"/>
+  </w:num>
+  <w:num w:numId="6">
+    <w:abstractNumId w:val="6"/>
+  </w:num>
+  <w:num w:numId="7">
+    <w:abstractNumId w:val="7"/>
+  </w:num>
+  <w:num w:numId="8">
+    <w:abstractNumId w:val="5"/>
+  </w:num>
+  <w:num w:numId="9">
+    <w:abstractNumId w:val="2"/>
   </w:num>
 </w:numbering>
 </file>
@@ -767,6 +2325,7 @@
   <w:style w:type="paragraph" w:default="1" w:styleId="Normal">
     <w:name w:val="Normal"/>
     <w:qFormat/>
+    <w:rsid w:val="004E7F1C"/>
   </w:style>
   <w:style w:type="character" w:default="1" w:styleId="DefaultParagraphFont">
     <w:name w:val="Default Paragraph Font"/>
@@ -806,6 +2365,36 @@
       <w:ind w:left="720"/>
       <w:contextualSpacing/>
     </w:pPr>
+  </w:style>
+  <w:style w:type="paragraph" w:styleId="BalloonText">
+    <w:name w:val="Balloon Text"/>
+    <w:basedOn w:val="Normal"/>
+    <w:link w:val="BalloonTextChar"/>
+    <w:uiPriority w:val="99"/>
+    <w:semiHidden/>
+    <w:unhideWhenUsed/>
+    <w:rsid w:val="004D3FCB"/>
+    <w:pPr>
+      <w:spacing w:after="0" w:line="240" w:lineRule="auto"/>
+    </w:pPr>
+    <w:rPr>
+      <w:rFonts w:ascii="Tahoma" w:hAnsi="Tahoma" w:cs="Tahoma"/>
+      <w:sz w:val="16"/>
+      <w:szCs w:val="16"/>
+    </w:rPr>
+  </w:style>
+  <w:style w:type="character" w:customStyle="1" w:styleId="BalloonTextChar">
+    <w:name w:val="Balloon Text Char"/>
+    <w:basedOn w:val="DefaultParagraphFont"/>
+    <w:link w:val="BalloonText"/>
+    <w:uiPriority w:val="99"/>
+    <w:semiHidden/>
+    <w:rsid w:val="004D3FCB"/>
+    <w:rPr>
+      <w:rFonts w:ascii="Tahoma" w:hAnsi="Tahoma" w:cs="Tahoma"/>
+      <w:sz w:val="16"/>
+      <w:szCs w:val="16"/>
+    </w:rPr>
   </w:style>
 </w:styles>
 </file>
@@ -1091,4 +2680,16 @@
   <a:objectDefaults/>
   <a:extraClrSchemeLst/>
 </a:theme>
+</file>
+
+<file path=customXml/item1.xml><?xml version="1.0" encoding="utf-8"?>
+<b:Sources xmlns:b="http://schemas.openxmlformats.org/officeDocument/2006/bibliography" xmlns="http://schemas.openxmlformats.org/officeDocument/2006/bibliography" SelectedStyle="\APA.XSL" StyleName="APA"/>
+</file>
+
+<file path=customXml/itemProps1.xml><?xml version="1.0" encoding="utf-8"?>
+<ds:datastoreItem xmlns:ds="http://schemas.openxmlformats.org/officeDocument/2006/customXml" ds:itemID="{16743FE6-E344-4B36-9E7E-7CADBBFC5CFD}">
+  <ds:schemaRefs>
+    <ds:schemaRef ds:uri="http://schemas.openxmlformats.org/officeDocument/2006/bibliography"/>
+  </ds:schemaRefs>
+</ds:datastoreItem>
 </file>
</xml_diff>